<commit_message>
added ryans time for documentation
</commit_message>
<xml_diff>
--- a/Documentation/Milestone5/Milestone 5 - Achievatron Unlimited.docx
+++ b/Documentation/Milestone5/Milestone 5 - Achievatron Unlimited.docx
@@ -13,13 +13,7 @@
         <w:rPr>
           <w:lang w:bidi="en-US"/>
         </w:rPr>
-        <w:t xml:space="preserve">Milestone 5 </w:t>
-      </w:r>
-      <w:r>
-        <w:rPr>
-          <w:lang w:bidi="en-US"/>
-        </w:rPr>
-        <w:t>Updated Design and Near-Complete Implementation</w:t>
+        <w:t>Milestone 5 Updated Design and Near-Complete Implementation</w:t>
       </w:r>
     </w:p>
     <w:p>
@@ -683,14 +677,7 @@
           <w:b/>
           <w:lang w:bidi="en-US"/>
         </w:rPr>
-        <w:t xml:space="preserve"> minutes</w:t>
-      </w:r>
-      <w:r>
-        <w:rPr>
-          <w:b/>
-          <w:lang w:bidi="en-US"/>
-        </w:rPr>
-        <w:t xml:space="preserve"> Nov 4th</w:t>
+        <w:t xml:space="preserve"> minutes Nov 4th</w:t>
       </w:r>
     </w:p>
     <w:p>
@@ -1198,14 +1185,7 @@
           <w:b/>
           <w:lang w:bidi="en-US"/>
         </w:rPr>
-        <w:t xml:space="preserve"> minutes</w:t>
-      </w:r>
-      <w:r>
-        <w:rPr>
-          <w:b/>
-          <w:lang w:bidi="en-US"/>
-        </w:rPr>
-        <w:t xml:space="preserve"> Nov 18th</w:t>
+        <w:t xml:space="preserve"> minutes Nov 18th</w:t>
       </w:r>
     </w:p>
     <w:p>
@@ -1549,12 +1529,12 @@
         <w:tblLook w:val="04A0" w:firstRow="1" w:lastRow="0" w:firstColumn="1" w:lastColumn="0" w:noHBand="0" w:noVBand="1"/>
       </w:tblPr>
       <w:tblGrid>
-        <w:gridCol w:w="1790"/>
-        <w:gridCol w:w="1608"/>
-        <w:gridCol w:w="1605"/>
-        <w:gridCol w:w="1560"/>
-        <w:gridCol w:w="1630"/>
-        <w:gridCol w:w="1635"/>
+        <w:gridCol w:w="1791"/>
+        <w:gridCol w:w="1582"/>
+        <w:gridCol w:w="1593"/>
+        <w:gridCol w:w="1610"/>
+        <w:gridCol w:w="1623"/>
+        <w:gridCol w:w="1629"/>
       </w:tblGrid>
       <w:tr>
         <w:tc>
@@ -1759,16 +1739,7 @@
                 <w:szCs w:val="24"/>
                 <w:lang w:bidi="en-US"/>
               </w:rPr>
-              <w:t xml:space="preserve">Sequence </w:t>
-            </w:r>
-            <w:r>
-              <w:rPr>
-                <w:rFonts w:cs="TimesNewRomanPSMT"/>
-                <w:sz w:val="24"/>
-                <w:szCs w:val="24"/>
-                <w:lang w:bidi="en-US"/>
-              </w:rPr>
-              <w:t>Diagrams</w:t>
+              <w:t>Sequence Diagrams</w:t>
             </w:r>
           </w:p>
         </w:tc>
@@ -1819,6 +1790,15 @@
                 <w:lang w:bidi="en-US"/>
               </w:rPr>
             </w:pPr>
+            <w:r>
+              <w:rPr>
+                <w:rFonts w:cs="TimesNewRomanPSMT"/>
+                <w:sz w:val="24"/>
+                <w:szCs w:val="24"/>
+                <w:lang w:bidi="en-US"/>
+              </w:rPr>
+              <w:t>10h</w:t>
+            </w:r>
           </w:p>
         </w:tc>
         <w:tc>
@@ -1839,6 +1819,15 @@
                 <w:lang w:bidi="en-US"/>
               </w:rPr>
             </w:pPr>
+            <w:r>
+              <w:rPr>
+                <w:rFonts w:cs="TimesNewRomanPSMT"/>
+                <w:sz w:val="24"/>
+                <w:szCs w:val="24"/>
+                <w:lang w:bidi="en-US"/>
+              </w:rPr>
+              <w:t>2h (ryan)</w:t>
+            </w:r>
           </w:p>
         </w:tc>
         <w:tc>
@@ -1955,7 +1944,7 @@
                 <w:szCs w:val="24"/>
                 <w:lang w:bidi="en-US"/>
               </w:rPr>
-              <w:t>Iain/Ryan</w:t>
+              <w:t>Iain</w:t>
             </w:r>
           </w:p>
         </w:tc>
@@ -2192,6 +2181,15 @@
                 <w:lang w:bidi="en-US"/>
               </w:rPr>
             </w:pPr>
+            <w:r>
+              <w:rPr>
+                <w:rFonts w:cs="TimesNewRomanPSMT"/>
+                <w:sz w:val="24"/>
+                <w:szCs w:val="24"/>
+                <w:lang w:bidi="en-US"/>
+              </w:rPr>
+              <w:t>30hr(ryan)</w:t>
+            </w:r>
           </w:p>
         </w:tc>
         <w:tc>
@@ -2573,12 +2571,12 @@
         <w:tblLook w:val="04A0" w:firstRow="1" w:lastRow="0" w:firstColumn="1" w:lastColumn="0" w:noHBand="0" w:noVBand="1"/>
       </w:tblPr>
       <w:tblGrid>
-        <w:gridCol w:w="1659"/>
+        <w:gridCol w:w="1658"/>
         <w:gridCol w:w="1938"/>
-        <w:gridCol w:w="1646"/>
-        <w:gridCol w:w="1641"/>
-        <w:gridCol w:w="1652"/>
-        <w:gridCol w:w="1652"/>
+        <w:gridCol w:w="1645"/>
+        <w:gridCol w:w="1645"/>
+        <w:gridCol w:w="1651"/>
+        <w:gridCol w:w="1651"/>
       </w:tblGrid>
       <w:tr>
         <w:tc>
@@ -2661,6 +2659,9 @@
             <w:r>
               <w:t>Matt/John</w:t>
             </w:r>
+            <w:r>
+              <w:t>/Ryan</w:t>
+            </w:r>
           </w:p>
         </w:tc>
         <w:tc>
@@ -2679,7 +2680,7 @@
           </w:tcPr>
           <w:p>
             <w:r>
-              <w:t>65h</w:t>
+              <w:t>80hr</w:t>
             </w:r>
           </w:p>
         </w:tc>
@@ -2723,6 +2724,9 @@
             <w:r>
               <w:t>Iain, Mitchell</w:t>
             </w:r>
+            <w:r>
+              <w:t>, Ryan</w:t>
+            </w:r>
           </w:p>
         </w:tc>
         <w:tc>
@@ -2739,7 +2743,11 @@
           <w:tcPr>
             <w:tcW w:w="1660" w:type="dxa"/>
           </w:tcPr>
-          <w:p/>
+          <w:p>
+            <w:r>
+              <w:t>4hr(ryan)</w:t>
+            </w:r>
+          </w:p>
         </w:tc>
         <w:tc>
           <w:tcPr>
@@ -2778,9 +2786,14 @@
             <w:tcW w:w="1660" w:type="dxa"/>
           </w:tcPr>
           <w:p>
+            <w:proofErr w:type="spellStart"/>
             <w:r>
               <w:t>Iain</w:t>
             </w:r>
+            <w:r>
+              <w:t>,Ryan</w:t>
+            </w:r>
+            <w:proofErr w:type="spellEnd"/>
           </w:p>
         </w:tc>
         <w:tc>
@@ -2799,7 +2812,7 @@
           </w:tcPr>
           <w:p>
             <w:r>
-              <w:t>2h</w:t>
+              <w:t>3 1/2hr</w:t>
             </w:r>
           </w:p>
         </w:tc>
@@ -3179,12 +3192,12 @@
         <w:tblLook w:val="04A0" w:firstRow="1" w:lastRow="0" w:firstColumn="1" w:lastColumn="0" w:noHBand="0" w:noVBand="1"/>
       </w:tblPr>
       <w:tblGrid>
-        <w:gridCol w:w="1698"/>
-        <w:gridCol w:w="1698"/>
-        <w:gridCol w:w="1698"/>
-        <w:gridCol w:w="1698"/>
-        <w:gridCol w:w="1698"/>
-        <w:gridCol w:w="1698"/>
+        <w:gridCol w:w="1690"/>
+        <w:gridCol w:w="1624"/>
+        <w:gridCol w:w="1622"/>
+        <w:gridCol w:w="1621"/>
+        <w:gridCol w:w="1661"/>
+        <w:gridCol w:w="1970"/>
       </w:tblGrid>
       <w:tr>
         <w:tc>
@@ -3293,8 +3306,266 @@
               </w:rPr>
               <w:t>Progress?</w:t>
             </w:r>
+          </w:p>
+        </w:tc>
+      </w:tr>
+      <w:tr>
+        <w:tc>
+          <w:tcPr>
+            <w:tcW w:w="1698" w:type="dxa"/>
+          </w:tcPr>
+          <w:p>
+            <w:pPr>
+              <w:rPr>
+                <w:lang w:bidi="en-US"/>
+              </w:rPr>
+            </w:pPr>
+            <w:r>
+              <w:rPr>
+                <w:lang w:bidi="en-US"/>
+              </w:rPr>
+              <w:t>Non-UI scene implementation</w:t>
+            </w:r>
+          </w:p>
+        </w:tc>
+        <w:tc>
+          <w:tcPr>
+            <w:tcW w:w="1698" w:type="dxa"/>
+          </w:tcPr>
+          <w:p>
+            <w:pPr>
+              <w:rPr>
+                <w:lang w:bidi="en-US"/>
+              </w:rPr>
+            </w:pPr>
+            <w:r>
+              <w:rPr>
+                <w:lang w:bidi="en-US"/>
+              </w:rPr>
+              <w:t>Ryan</w:t>
+            </w:r>
+          </w:p>
+        </w:tc>
+        <w:tc>
+          <w:tcPr>
+            <w:tcW w:w="1698" w:type="dxa"/>
+          </w:tcPr>
+          <w:p>
+            <w:pPr>
+              <w:rPr>
+                <w:lang w:bidi="en-US"/>
+              </w:rPr>
+            </w:pPr>
+            <w:r>
+              <w:rPr>
+                <w:lang w:bidi="en-US"/>
+              </w:rPr>
+              <w:t>10hr</w:t>
+            </w:r>
+          </w:p>
+        </w:tc>
+        <w:tc>
+          <w:tcPr>
+            <w:tcW w:w="1698" w:type="dxa"/>
+          </w:tcPr>
+          <w:p>
+            <w:pPr>
+              <w:rPr>
+                <w:lang w:bidi="en-US"/>
+              </w:rPr>
+            </w:pPr>
+            <w:r>
+              <w:rPr>
+                <w:lang w:bidi="en-US"/>
+              </w:rPr>
+              <w:t>13</w:t>
+            </w:r>
+            <w:r>
+              <w:rPr>
+                <w:lang w:bidi="en-US"/>
+              </w:rPr>
+              <w:t>hr</w:t>
+            </w:r>
+          </w:p>
+        </w:tc>
+        <w:tc>
+          <w:tcPr>
+            <w:tcW w:w="1698" w:type="dxa"/>
+          </w:tcPr>
+          <w:p>
+            <w:pPr>
+              <w:rPr>
+                <w:lang w:bidi="en-US"/>
+              </w:rPr>
+            </w:pPr>
+            <w:r>
+              <w:rPr>
+                <w:lang w:bidi="en-US"/>
+              </w:rPr>
+              <w:t>Nov 20</w:t>
+            </w:r>
+            <w:r>
+              <w:rPr>
+                <w:vertAlign w:val="superscript"/>
+                <w:lang w:bidi="en-US"/>
+              </w:rPr>
+              <w:t>th</w:t>
+            </w:r>
+            <w:r>
+              <w:rPr>
+                <w:lang w:bidi="en-US"/>
+              </w:rPr>
+              <w:t xml:space="preserve"> 2014</w:t>
+            </w:r>
+          </w:p>
+        </w:tc>
+        <w:tc>
+          <w:tcPr>
+            <w:tcW w:w="1698" w:type="dxa"/>
+          </w:tcPr>
+          <w:p>
+            <w:pPr>
+              <w:rPr>
+                <w:lang w:bidi="en-US"/>
+              </w:rPr>
+            </w:pPr>
+            <w:r>
+              <w:rPr>
+                <w:lang w:bidi="en-US"/>
+              </w:rPr>
+              <w:t>Done all actions, as well as scene class.</w:t>
+            </w:r>
+          </w:p>
+        </w:tc>
+      </w:tr>
+      <w:tr>
+        <w:tc>
+          <w:tcPr>
+            <w:tcW w:w="1698" w:type="dxa"/>
+          </w:tcPr>
+          <w:p>
+            <w:pPr>
+              <w:rPr>
+                <w:lang w:bidi="en-US"/>
+              </w:rPr>
+            </w:pPr>
+            <w:r>
+              <w:rPr>
+                <w:lang w:bidi="en-US"/>
+              </w:rPr>
+              <w:t>Scene UI</w:t>
+            </w:r>
+          </w:p>
+        </w:tc>
+        <w:tc>
+          <w:tcPr>
+            <w:tcW w:w="1698" w:type="dxa"/>
+          </w:tcPr>
+          <w:p>
+            <w:pPr>
+              <w:rPr>
+                <w:lang w:bidi="en-US"/>
+              </w:rPr>
+            </w:pPr>
+            <w:r>
+              <w:rPr>
+                <w:lang w:bidi="en-US"/>
+              </w:rPr>
+              <w:t>Ryan</w:t>
+            </w:r>
+          </w:p>
+        </w:tc>
+        <w:tc>
+          <w:tcPr>
+            <w:tcW w:w="1698" w:type="dxa"/>
+          </w:tcPr>
+          <w:p>
+            <w:pPr>
+              <w:rPr>
+                <w:lang w:bidi="en-US"/>
+              </w:rPr>
+            </w:pPr>
+            <w:r>
+              <w:rPr>
+                <w:lang w:bidi="en-US"/>
+              </w:rPr>
+              <w:t>4hr</w:t>
+            </w:r>
+          </w:p>
+        </w:tc>
+        <w:tc>
+          <w:tcPr>
+            <w:tcW w:w="1698" w:type="dxa"/>
+          </w:tcPr>
+          <w:p>
+            <w:pPr>
+              <w:rPr>
+                <w:lang w:bidi="en-US"/>
+              </w:rPr>
+            </w:pPr>
+            <w:r>
+              <w:rPr>
+                <w:lang w:bidi="en-US"/>
+              </w:rPr>
+              <w:t>5</w:t>
+            </w:r>
             <w:bookmarkStart w:id="0" w:name="_GoBack"/>
             <w:bookmarkEnd w:id="0"/>
+            <w:r>
+              <w:rPr>
+                <w:lang w:bidi="en-US"/>
+              </w:rPr>
+              <w:t>hr</w:t>
+            </w:r>
+          </w:p>
+        </w:tc>
+        <w:tc>
+          <w:tcPr>
+            <w:tcW w:w="1698" w:type="dxa"/>
+          </w:tcPr>
+          <w:p>
+            <w:pPr>
+              <w:rPr>
+                <w:lang w:bidi="en-US"/>
+              </w:rPr>
+            </w:pPr>
+            <w:r>
+              <w:rPr>
+                <w:lang w:bidi="en-US"/>
+              </w:rPr>
+              <w:t>Nov 20</w:t>
+            </w:r>
+            <w:r>
+              <w:rPr>
+                <w:vertAlign w:val="superscript"/>
+                <w:lang w:bidi="en-US"/>
+              </w:rPr>
+              <w:t>th</w:t>
+            </w:r>
+            <w:r>
+              <w:rPr>
+                <w:lang w:bidi="en-US"/>
+              </w:rPr>
+              <w:t xml:space="preserve"> 2014</w:t>
+            </w:r>
+          </w:p>
+        </w:tc>
+        <w:tc>
+          <w:tcPr>
+            <w:tcW w:w="1698" w:type="dxa"/>
+          </w:tcPr>
+          <w:p>
+            <w:pPr>
+              <w:rPr>
+                <w:lang w:bidi="en-US"/>
+              </w:rPr>
+            </w:pPr>
+            <w:r>
+              <w:rPr>
+                <w:lang w:bidi="en-US"/>
+              </w:rPr>
+              <w:t>Scene UI is fully functioning.</w:t>
+            </w:r>
           </w:p>
         </w:tc>
       </w:tr>
@@ -3309,6 +3580,21 @@
                 <w:lang w:bidi="en-US"/>
               </w:rPr>
             </w:pPr>
+            <w:r>
+              <w:rPr>
+                <w:lang w:bidi="en-US"/>
+              </w:rPr>
+              <w:lastRenderedPageBreak/>
+              <w:t xml:space="preserve">Database implementation of </w:t>
+            </w:r>
+            <w:proofErr w:type="spellStart"/>
+            <w:r>
+              <w:rPr>
+                <w:lang w:bidi="en-US"/>
+              </w:rPr>
+              <w:t>commandList</w:t>
+            </w:r>
+            <w:proofErr w:type="spellEnd"/>
           </w:p>
         </w:tc>
         <w:tc>
@@ -3321,6 +3607,12 @@
                 <w:lang w:bidi="en-US"/>
               </w:rPr>
             </w:pPr>
+            <w:r>
+              <w:rPr>
+                <w:lang w:bidi="en-US"/>
+              </w:rPr>
+              <w:t>Ryan</w:t>
+            </w:r>
           </w:p>
         </w:tc>
         <w:tc>
@@ -3333,6 +3625,12 @@
                 <w:lang w:bidi="en-US"/>
               </w:rPr>
             </w:pPr>
+            <w:r>
+              <w:rPr>
+                <w:lang w:bidi="en-US"/>
+              </w:rPr>
+              <w:t>2hr</w:t>
+            </w:r>
           </w:p>
         </w:tc>
         <w:tc>
@@ -3345,6 +3643,12 @@
                 <w:lang w:bidi="en-US"/>
               </w:rPr>
             </w:pPr>
+            <w:r>
+              <w:rPr>
+                <w:lang w:bidi="en-US"/>
+              </w:rPr>
+              <w:t>2hr</w:t>
+            </w:r>
           </w:p>
         </w:tc>
         <w:tc>
@@ -3357,6 +3661,25 @@
                 <w:lang w:bidi="en-US"/>
               </w:rPr>
             </w:pPr>
+            <w:r>
+              <w:rPr>
+                <w:lang w:bidi="en-US"/>
+              </w:rPr>
+              <w:t>Nov 16</w:t>
+            </w:r>
+            <w:r>
+              <w:rPr>
+                <w:vertAlign w:val="superscript"/>
+                <w:lang w:bidi="en-US"/>
+              </w:rPr>
+              <w:t>th</w:t>
+            </w:r>
+            <w:r>
+              <w:rPr>
+                <w:lang w:bidi="en-US"/>
+              </w:rPr>
+              <w:t xml:space="preserve"> 2014</w:t>
+            </w:r>
           </w:p>
         </w:tc>
         <w:tc>
@@ -3369,6 +3692,12 @@
                 <w:lang w:bidi="en-US"/>
               </w:rPr>
             </w:pPr>
+            <w:r>
+              <w:rPr>
+                <w:lang w:bidi="en-US"/>
+              </w:rPr>
+              <w:t>Command list of database is fully functional.</w:t>
+            </w:r>
           </w:p>
         </w:tc>
       </w:tr>
@@ -3383,6 +3712,12 @@
                 <w:lang w:bidi="en-US"/>
               </w:rPr>
             </w:pPr>
+            <w:r>
+              <w:rPr>
+                <w:lang w:bidi="en-US"/>
+              </w:rPr>
+              <w:t>Bug Fixes</w:t>
+            </w:r>
           </w:p>
         </w:tc>
         <w:tc>
@@ -3395,6 +3730,12 @@
                 <w:lang w:bidi="en-US"/>
               </w:rPr>
             </w:pPr>
+            <w:r>
+              <w:rPr>
+                <w:lang w:bidi="en-US"/>
+              </w:rPr>
+              <w:t>Ryan</w:t>
+            </w:r>
           </w:p>
         </w:tc>
         <w:tc>
@@ -3407,6 +3748,12 @@
                 <w:lang w:bidi="en-US"/>
               </w:rPr>
             </w:pPr>
+            <w:r>
+              <w:rPr>
+                <w:lang w:bidi="en-US"/>
+              </w:rPr>
+              <w:t>12hrs</w:t>
+            </w:r>
           </w:p>
         </w:tc>
         <w:tc>
@@ -3419,6 +3766,12 @@
                 <w:lang w:bidi="en-US"/>
               </w:rPr>
             </w:pPr>
+            <w:r>
+              <w:rPr>
+                <w:lang w:bidi="en-US"/>
+              </w:rPr>
+              <w:t>12hr</w:t>
+            </w:r>
           </w:p>
         </w:tc>
         <w:tc>
@@ -3431,6 +3784,25 @@
                 <w:lang w:bidi="en-US"/>
               </w:rPr>
             </w:pPr>
+            <w:r>
+              <w:rPr>
+                <w:lang w:bidi="en-US"/>
+              </w:rPr>
+              <w:t>Nov 21</w:t>
+            </w:r>
+            <w:r>
+              <w:rPr>
+                <w:vertAlign w:val="superscript"/>
+                <w:lang w:bidi="en-US"/>
+              </w:rPr>
+              <w:t>st</w:t>
+            </w:r>
+            <w:r>
+              <w:rPr>
+                <w:lang w:bidi="en-US"/>
+              </w:rPr>
+              <w:t xml:space="preserve"> 2014</w:t>
+            </w:r>
           </w:p>
         </w:tc>
         <w:tc>
@@ -3443,6 +3815,26 @@
                 <w:lang w:bidi="en-US"/>
               </w:rPr>
             </w:pPr>
+            <w:r>
+              <w:rPr>
+                <w:lang w:bidi="en-US"/>
+              </w:rPr>
+              <w:t xml:space="preserve">Fixed multiple bugs in scene implementation, scene actions, conflict resolution UI, </w:t>
+            </w:r>
+            <w:proofErr w:type="spellStart"/>
+            <w:r>
+              <w:rPr>
+                <w:lang w:bidi="en-US"/>
+              </w:rPr>
+              <w:t>sceneFilmingDateUI</w:t>
+            </w:r>
+            <w:proofErr w:type="spellEnd"/>
+            <w:r>
+              <w:rPr>
+                <w:lang w:bidi="en-US"/>
+              </w:rPr>
+              <w:t>.</w:t>
+            </w:r>
           </w:p>
         </w:tc>
       </w:tr>
@@ -3457,6 +3849,12 @@
                 <w:lang w:bidi="en-US"/>
               </w:rPr>
             </w:pPr>
+            <w:r>
+              <w:rPr>
+                <w:lang w:bidi="en-US"/>
+              </w:rPr>
+              <w:t>Add Scene Sequence Diagram</w:t>
+            </w:r>
           </w:p>
         </w:tc>
         <w:tc>
@@ -3469,6 +3867,12 @@
                 <w:lang w:bidi="en-US"/>
               </w:rPr>
             </w:pPr>
+            <w:r>
+              <w:rPr>
+                <w:lang w:bidi="en-US"/>
+              </w:rPr>
+              <w:t>Ryan</w:t>
+            </w:r>
           </w:p>
         </w:tc>
         <w:tc>
@@ -3481,6 +3885,12 @@
                 <w:lang w:bidi="en-US"/>
               </w:rPr>
             </w:pPr>
+            <w:r>
+              <w:rPr>
+                <w:lang w:bidi="en-US"/>
+              </w:rPr>
+              <w:t>2hr</w:t>
+            </w:r>
           </w:p>
         </w:tc>
         <w:tc>
@@ -3493,6 +3903,12 @@
                 <w:lang w:bidi="en-US"/>
               </w:rPr>
             </w:pPr>
+            <w:r>
+              <w:rPr>
+                <w:lang w:bidi="en-US"/>
+              </w:rPr>
+              <w:t>2hr</w:t>
+            </w:r>
           </w:p>
         </w:tc>
         <w:tc>
@@ -3505,6 +3921,25 @@
                 <w:lang w:bidi="en-US"/>
               </w:rPr>
             </w:pPr>
+            <w:r>
+              <w:rPr>
+                <w:lang w:bidi="en-US"/>
+              </w:rPr>
+              <w:t>Nov 22</w:t>
+            </w:r>
+            <w:r>
+              <w:rPr>
+                <w:vertAlign w:val="superscript"/>
+                <w:lang w:bidi="en-US"/>
+              </w:rPr>
+              <w:t>nd</w:t>
+            </w:r>
+            <w:r>
+              <w:rPr>
+                <w:lang w:bidi="en-US"/>
+              </w:rPr>
+              <w:t xml:space="preserve"> 2014</w:t>
+            </w:r>
           </w:p>
         </w:tc>
         <w:tc>
@@ -3517,154 +3952,12 @@
                 <w:lang w:bidi="en-US"/>
               </w:rPr>
             </w:pPr>
-          </w:p>
-        </w:tc>
-      </w:tr>
-      <w:tr>
-        <w:tc>
-          <w:tcPr>
-            <w:tcW w:w="1698" w:type="dxa"/>
-          </w:tcPr>
-          <w:p>
-            <w:pPr>
-              <w:rPr>
-                <w:lang w:bidi="en-US"/>
-              </w:rPr>
-            </w:pPr>
-          </w:p>
-        </w:tc>
-        <w:tc>
-          <w:tcPr>
-            <w:tcW w:w="1698" w:type="dxa"/>
-          </w:tcPr>
-          <w:p>
-            <w:pPr>
-              <w:rPr>
-                <w:lang w:bidi="en-US"/>
-              </w:rPr>
-            </w:pPr>
-          </w:p>
-        </w:tc>
-        <w:tc>
-          <w:tcPr>
-            <w:tcW w:w="1698" w:type="dxa"/>
-          </w:tcPr>
-          <w:p>
-            <w:pPr>
-              <w:rPr>
-                <w:lang w:bidi="en-US"/>
-              </w:rPr>
-            </w:pPr>
-          </w:p>
-        </w:tc>
-        <w:tc>
-          <w:tcPr>
-            <w:tcW w:w="1698" w:type="dxa"/>
-          </w:tcPr>
-          <w:p>
-            <w:pPr>
-              <w:rPr>
-                <w:lang w:bidi="en-US"/>
-              </w:rPr>
-            </w:pPr>
-          </w:p>
-        </w:tc>
-        <w:tc>
-          <w:tcPr>
-            <w:tcW w:w="1698" w:type="dxa"/>
-          </w:tcPr>
-          <w:p>
-            <w:pPr>
-              <w:rPr>
-                <w:lang w:bidi="en-US"/>
-              </w:rPr>
-            </w:pPr>
-          </w:p>
-        </w:tc>
-        <w:tc>
-          <w:tcPr>
-            <w:tcW w:w="1698" w:type="dxa"/>
-          </w:tcPr>
-          <w:p>
-            <w:pPr>
-              <w:rPr>
-                <w:lang w:bidi="en-US"/>
-              </w:rPr>
-            </w:pPr>
-          </w:p>
-        </w:tc>
-      </w:tr>
-      <w:tr>
-        <w:tc>
-          <w:tcPr>
-            <w:tcW w:w="1698" w:type="dxa"/>
-          </w:tcPr>
-          <w:p>
-            <w:pPr>
-              <w:rPr>
-                <w:lang w:bidi="en-US"/>
-              </w:rPr>
-            </w:pPr>
-          </w:p>
-        </w:tc>
-        <w:tc>
-          <w:tcPr>
-            <w:tcW w:w="1698" w:type="dxa"/>
-          </w:tcPr>
-          <w:p>
-            <w:pPr>
-              <w:rPr>
-                <w:lang w:bidi="en-US"/>
-              </w:rPr>
-            </w:pPr>
-          </w:p>
-        </w:tc>
-        <w:tc>
-          <w:tcPr>
-            <w:tcW w:w="1698" w:type="dxa"/>
-          </w:tcPr>
-          <w:p>
-            <w:pPr>
-              <w:rPr>
-                <w:lang w:bidi="en-US"/>
-              </w:rPr>
-            </w:pPr>
-          </w:p>
-        </w:tc>
-        <w:tc>
-          <w:tcPr>
-            <w:tcW w:w="1698" w:type="dxa"/>
-          </w:tcPr>
-          <w:p>
-            <w:pPr>
-              <w:rPr>
-                <w:lang w:bidi="en-US"/>
-              </w:rPr>
-            </w:pPr>
-          </w:p>
-        </w:tc>
-        <w:tc>
-          <w:tcPr>
-            <w:tcW w:w="1698" w:type="dxa"/>
-          </w:tcPr>
-          <w:p>
-            <w:pPr>
-              <w:rPr>
-                <w:lang w:bidi="en-US"/>
-              </w:rPr>
-            </w:pPr>
-          </w:p>
-        </w:tc>
-        <w:tc>
-          <w:tcPr>
-            <w:tcW w:w="1698" w:type="dxa"/>
-          </w:tcPr>
-          <w:p>
-            <w:pPr>
-              <w:rPr>
-                <w:lang w:bidi="en-US"/>
-              </w:rPr>
-            </w:pPr>
+            <w:r>
+              <w:rPr>
+                <w:lang w:bidi="en-US"/>
+              </w:rPr>
+              <w:t>Complete.</w:t>
+            </w:r>
           </w:p>
         </w:tc>
       </w:tr>
@@ -3994,7 +4287,7 @@
                   <w:sz w:val="16"/>
                   <w:szCs w:val="18"/>
                 </w:rPr>
-                <w:t>M. Corbett, M. Galbraith, R. LAFORGE, J. MAson, I. Workman</w:t>
+                <w:t>ryan laforge</w:t>
               </w:r>
             </w:p>
           </w:sdtContent>
@@ -9879,6 +10172,13 @@
     <w:tblPr>
       <w:tblStyleRowBandSize w:val="1"/>
       <w:tblStyleColBandSize w:val="1"/>
+      <w:tblInd w:w="0" w:type="dxa"/>
+      <w:tblCellMar>
+        <w:top w:w="0" w:type="dxa"/>
+        <w:left w:w="108" w:type="dxa"/>
+        <w:bottom w:w="0" w:type="dxa"/>
+        <w:right w:w="108" w:type="dxa"/>
+      </w:tblCellMar>
     </w:tblPr>
     <w:tblStylePr w:type="firstRow">
       <w:rPr>
@@ -10005,6 +10305,7 @@
     <w:tblPr>
       <w:tblStyleRowBandSize w:val="1"/>
       <w:tblStyleColBandSize w:val="1"/>
+      <w:tblInd w:w="0" w:type="dxa"/>
       <w:tblBorders>
         <w:top w:val="single" w:sz="4" w:space="0" w:color="BFBFBF" w:themeColor="background1" w:themeShade="BF"/>
         <w:left w:val="single" w:sz="4" w:space="0" w:color="BFBFBF" w:themeColor="background1" w:themeShade="BF"/>
@@ -10013,6 +10314,12 @@
         <w:insideH w:val="single" w:sz="4" w:space="0" w:color="BFBFBF" w:themeColor="background1" w:themeShade="BF"/>
         <w:insideV w:val="single" w:sz="4" w:space="0" w:color="BFBFBF" w:themeColor="background1" w:themeShade="BF"/>
       </w:tblBorders>
+      <w:tblCellMar>
+        <w:top w:w="0" w:type="dxa"/>
+        <w:left w:w="108" w:type="dxa"/>
+        <w:bottom w:w="0" w:type="dxa"/>
+        <w:right w:w="108" w:type="dxa"/>
+      </w:tblCellMar>
     </w:tblPr>
     <w:tblStylePr w:type="firstRow">
       <w:rPr>
@@ -10066,6 +10373,7 @@
       <w:spacing w:after="0" w:line="240" w:lineRule="auto"/>
     </w:pPr>
     <w:tblPr>
+      <w:tblInd w:w="0" w:type="dxa"/>
       <w:tblBorders>
         <w:top w:val="single" w:sz="4" w:space="0" w:color="auto"/>
         <w:left w:val="single" w:sz="4" w:space="0" w:color="auto"/>
@@ -10074,6 +10382,12 @@
         <w:insideH w:val="single" w:sz="4" w:space="0" w:color="auto"/>
         <w:insideV w:val="single" w:sz="4" w:space="0" w:color="auto"/>
       </w:tblBorders>
+      <w:tblCellMar>
+        <w:top w:w="0" w:type="dxa"/>
+        <w:left w:w="108" w:type="dxa"/>
+        <w:bottom w:w="0" w:type="dxa"/>
+        <w:right w:w="108" w:type="dxa"/>
+      </w:tblCellMar>
     </w:tblPr>
   </w:style>
   <w:style w:type="paragraph" w:styleId="BalloonText">
@@ -10214,7 +10528,7 @@
     <w:pitch w:val="default"/>
   </w:font>
   <w:font w:name="Mangal">
-    <w:panose1 w:val="02040503050203030202"/>
+    <w:panose1 w:val="00000400000000000000"/>
     <w:charset w:val="01"/>
     <w:family w:val="roman"/>
     <w:notTrueType/>
@@ -10273,6 +10587,7 @@
     <w:rsid w:val="00654112"/>
     <w:rsid w:val="008C02B0"/>
     <w:rsid w:val="00935607"/>
+    <w:rsid w:val="00947E14"/>
     <w:rsid w:val="009A0F2D"/>
     <w:rsid w:val="00A62035"/>
     <w:rsid w:val="00AD5EC1"/>
@@ -11006,7 +11321,7 @@
 </file>
 
 <file path=customXml/itemProps1.xml><?xml version="1.0" encoding="utf-8"?>
-<ds:datastoreItem xmlns:ds="http://schemas.openxmlformats.org/officeDocument/2006/customXml" ds:itemID="{9DDD8B14-9251-43DA-B0E8-85BEAFDE2492}">
+<ds:datastoreItem xmlns:ds="http://schemas.openxmlformats.org/officeDocument/2006/customXml" ds:itemID="{45A0D116-0831-4B5C-A9F3-5C9644B0E44E}">
   <ds:schemaRefs>
     <ds:schemaRef ds:uri="http://schemas.openxmlformats.org/officeDocument/2006/bibliography"/>
   </ds:schemaRefs>

</xml_diff>

<commit_message>
near final edit of milestone doc, and added a folder of submission files
</commit_message>
<xml_diff>
--- a/Documentation/Milestone5/Milestone 5 - Achievatron Unlimited.docx
+++ b/Documentation/Milestone5/Milestone 5 - Achievatron Unlimited.docx
@@ -530,6 +530,61 @@
           <w:lang w:bidi="en-US"/>
         </w:rPr>
       </w:pPr>
+    </w:p>
+    <w:p>
+      <w:pPr>
+        <w:pStyle w:val="Heading3"/>
+        <w:rPr>
+          <w:lang w:bidi="en-US"/>
+        </w:rPr>
+      </w:pPr>
+    </w:p>
+    <w:p>
+      <w:pPr>
+        <w:pStyle w:val="Heading3"/>
+        <w:rPr>
+          <w:lang w:bidi="en-US"/>
+        </w:rPr>
+      </w:pPr>
+    </w:p>
+    <w:p>
+      <w:pPr>
+        <w:pStyle w:val="Heading3"/>
+        <w:rPr>
+          <w:lang w:bidi="en-US"/>
+        </w:rPr>
+      </w:pPr>
+    </w:p>
+    <w:p>
+      <w:pPr>
+        <w:rPr>
+          <w:lang w:bidi="en-US"/>
+        </w:rPr>
+      </w:pPr>
+    </w:p>
+    <w:p>
+      <w:pPr>
+        <w:pStyle w:val="Heading3"/>
+        <w:rPr>
+          <w:lang w:bidi="en-US"/>
+        </w:rPr>
+      </w:pPr>
+    </w:p>
+    <w:p>
+      <w:pPr>
+        <w:pStyle w:val="Heading3"/>
+        <w:rPr>
+          <w:lang w:bidi="en-US"/>
+        </w:rPr>
+      </w:pPr>
+    </w:p>
+    <w:p>
+      <w:pPr>
+        <w:pStyle w:val="Heading3"/>
+        <w:rPr>
+          <w:lang w:bidi="en-US"/>
+        </w:rPr>
+      </w:pPr>
       <w:r>
         <w:rPr>
           <w:lang w:bidi="en-US"/>
@@ -546,11 +601,207 @@
     </w:p>
     <w:p>
       <w:pPr>
+        <w:rPr>
+          <w:lang w:bidi="en-US"/>
+        </w:rPr>
+      </w:pPr>
+      <w:r>
+        <w:rPr>
+          <w:lang w:bidi="en-US"/>
+        </w:rPr>
+        <w:t xml:space="preserve">Add Filming Date </w:t>
+      </w:r>
+      <w:proofErr w:type="gramStart"/>
+      <w:r>
+        <w:rPr>
+          <w:lang w:bidi="en-US"/>
+        </w:rPr>
+        <w:t>To</w:t>
+      </w:r>
+      <w:proofErr w:type="gramEnd"/>
+      <w:r>
+        <w:rPr>
+          <w:lang w:bidi="en-US"/>
+        </w:rPr>
+        <w:t xml:space="preserve"> Schedule</w:t>
+      </w:r>
+    </w:p>
+    <w:p>
+      <w:pPr>
+        <w:rPr>
+          <w:lang w:bidi="en-US"/>
+        </w:rPr>
+      </w:pPr>
+      <w:r>
+        <w:rPr>
+          <w:lang w:bidi="en-US"/>
+        </w:rPr>
+        <w:pict>
+          <v:shapetype id="_x0000_t75" coordsize="21600,21600" o:spt="75" o:preferrelative="t" path="m@4@5l@4@11@9@11@9@5xe" filled="f" stroked="f">
+            <v:stroke joinstyle="miter"/>
+            <v:formulas>
+              <v:f eqn="if lineDrawn pixelLineWidth 0"/>
+              <v:f eqn="sum @0 1 0"/>
+              <v:f eqn="sum 0 0 @1"/>
+              <v:f eqn="prod @2 1 2"/>
+              <v:f eqn="prod @3 21600 pixelWidth"/>
+              <v:f eqn="prod @3 21600 pixelHeight"/>
+              <v:f eqn="sum @0 0 1"/>
+              <v:f eqn="prod @6 1 2"/>
+              <v:f eqn="prod @7 21600 pixelWidth"/>
+              <v:f eqn="sum @8 21600 0"/>
+              <v:f eqn="prod @7 21600 pixelHeight"/>
+              <v:f eqn="sum @10 21600 0"/>
+            </v:formulas>
+            <v:path o:extrusionok="f" gradientshapeok="t" o:connecttype="rect"/>
+            <o:lock v:ext="edit" aspectratio="t"/>
+          </v:shapetype>
+          <v:shape id="_x0000_i1025" type="#_x0000_t75" style="width:497.8pt;height:306.7pt">
+            <v:imagedata r:id="rId8" o:title="AddFilmingDateToSchedule"/>
+          </v:shape>
+        </w:pict>
+      </w:r>
+    </w:p>
+    <w:p>
+      <w:pPr>
+        <w:rPr>
+          <w:lang w:bidi="en-US"/>
+        </w:rPr>
+      </w:pPr>
+      <w:r>
+        <w:rPr>
+          <w:lang w:bidi="en-US"/>
+        </w:rPr>
+        <w:lastRenderedPageBreak/>
+        <w:t xml:space="preserve">Add Scene </w:t>
+      </w:r>
+      <w:r>
+        <w:rPr>
+          <w:lang w:bidi="en-US"/>
+        </w:rPr>
+        <w:pict>
+          <v:shape id="_x0000_i1026" type="#_x0000_t75" style="width:490.5pt;height:535.5pt">
+            <v:imagedata r:id="rId9" o:title="addScene sequence diagram"/>
+          </v:shape>
+        </w:pict>
+      </w:r>
+    </w:p>
+    <w:p>
+      <w:pPr>
+        <w:rPr>
+          <w:lang w:bidi="en-US"/>
+        </w:rPr>
+      </w:pPr>
+      <w:r>
+        <w:rPr>
+          <w:lang w:bidi="en-US"/>
+        </w:rPr>
+        <w:lastRenderedPageBreak/>
+        <w:t>Add Volunteer</w:t>
+      </w:r>
+      <w:r>
+        <w:rPr>
+          <w:lang w:bidi="en-US"/>
+        </w:rPr>
+        <w:pict>
+          <v:shape id="_x0000_i1027" type="#_x0000_t75" style="width:498.3pt;height:238.35pt">
+            <v:imagedata r:id="rId10" o:title="AddVolunteerSequence"/>
+          </v:shape>
+        </w:pict>
+      </w:r>
+    </w:p>
+    <w:p>
+      <w:pPr>
         <w:pStyle w:val="Heading3"/>
         <w:rPr>
           <w:lang w:bidi="en-US"/>
         </w:rPr>
       </w:pPr>
+    </w:p>
+    <w:p>
+      <w:pPr>
+        <w:rPr>
+          <w:lang w:bidi="en-US"/>
+        </w:rPr>
+      </w:pPr>
+      <w:r>
+        <w:rPr>
+          <w:lang w:bidi="en-US"/>
+        </w:rPr>
+        <w:t>Send Email to volunteers in conflicted Scene</w:t>
+      </w:r>
+      <w:r>
+        <w:rPr>
+          <w:lang w:bidi="en-US"/>
+        </w:rPr>
+        <w:pict>
+          <v:shape id="_x0000_i1028" type="#_x0000_t75" style="width:488.25pt;height:218.25pt">
+            <v:imagedata r:id="rId11" o:title="ConflictSequence"/>
+          </v:shape>
+        </w:pict>
+      </w:r>
+    </w:p>
+    <w:p>
+      <w:pPr>
+        <w:pStyle w:val="Heading3"/>
+        <w:rPr>
+          <w:lang w:bidi="en-US"/>
+        </w:rPr>
+      </w:pPr>
+    </w:p>
+    <w:p>
+      <w:pPr>
+        <w:rPr>
+          <w:lang w:bidi="en-US"/>
+        </w:rPr>
+      </w:pPr>
+      <w:r>
+        <w:rPr>
+          <w:lang w:bidi="en-US"/>
+        </w:rPr>
+        <w:t>Volunteer Login</w:t>
+      </w:r>
+      <w:r>
+        <w:rPr>
+          <w:lang w:bidi="en-US"/>
+        </w:rPr>
+        <w:pict>
+          <v:shape id="_x0000_i1029" type="#_x0000_t75" style="width:498.35pt;height:341.8pt">
+            <v:imagedata r:id="rId12" o:title="VolunteerLoginSequence"/>
+          </v:shape>
+        </w:pict>
+      </w:r>
+    </w:p>
+    <w:p>
+      <w:pPr>
+        <w:rPr>
+          <w:lang w:bidi="en-US"/>
+        </w:rPr>
+      </w:pPr>
+    </w:p>
+    <w:p>
+      <w:pPr>
+        <w:pStyle w:val="Heading3"/>
+        <w:rPr>
+          <w:lang w:bidi="en-US"/>
+        </w:rPr>
+      </w:pPr>
+    </w:p>
+    <w:p>
+      <w:pPr>
+        <w:pStyle w:val="Heading3"/>
+        <w:rPr>
+          <w:lang w:bidi="en-US"/>
+        </w:rPr>
+      </w:pPr>
+    </w:p>
+    <w:p>
+      <w:pPr>
+        <w:pStyle w:val="Heading3"/>
+        <w:rPr>
+          <w:lang w:bidi="en-US"/>
+        </w:rPr>
+      </w:pPr>
       <w:r>
         <w:rPr>
           <w:lang w:bidi="en-US"/>
@@ -564,6 +815,13 @@
           <w:lang w:bidi="en-US"/>
         </w:rPr>
       </w:pPr>
+      <w:r>
+        <w:rPr>
+          <w:noProof/>
+          <w:lang w:eastAsia="en-CA" w:bidi="ar-SA"/>
+        </w:rPr>
+        <w:t xml:space="preserve">See the ClassDiagram.png file in the hand in folder. It’s too big to display clearly in this document. </w:t>
+      </w:r>
     </w:p>
     <w:p>
       <w:pPr>
@@ -596,21 +854,13 @@
         <w:rPr>
           <w:lang w:bidi="en-US"/>
         </w:rPr>
-        <w:t xml:space="preserve">See the file entitled </w:t>
-      </w:r>
-      <w:proofErr w:type="gramStart"/>
-      <w:r>
-        <w:rPr>
-          <w:lang w:bidi="en-US"/>
-        </w:rPr>
-        <w:t>“ gitlog.txt</w:t>
-      </w:r>
-      <w:proofErr w:type="gramEnd"/>
-      <w:r>
-        <w:rPr>
-          <w:lang w:bidi="en-US"/>
-        </w:rPr>
-        <w:t>” in the submission folder!</w:t>
+        <w:t>See the file entitled “</w:t>
+      </w:r>
+      <w:r>
+        <w:rPr>
+          <w:lang w:bidi="en-US"/>
+        </w:rPr>
+        <w:t>gitlog.txt” in the submission folder!</w:t>
       </w:r>
     </w:p>
     <w:p>
@@ -631,7 +881,6 @@
         <w:rPr>
           <w:lang w:bidi="en-US"/>
         </w:rPr>
-        <w:lastRenderedPageBreak/>
         <w:t>Meeting Minutes</w:t>
       </w:r>
     </w:p>
@@ -641,12 +890,12 @@
           <w:lang w:bidi="en-US"/>
         </w:rPr>
         <w:sectPr>
-          <w:headerReference w:type="even" r:id="rId8"/>
-          <w:headerReference w:type="default" r:id="rId9"/>
-          <w:footerReference w:type="even" r:id="rId10"/>
-          <w:footerReference w:type="default" r:id="rId11"/>
-          <w:headerReference w:type="first" r:id="rId12"/>
-          <w:footerReference w:type="first" r:id="rId13"/>
+          <w:headerReference w:type="even" r:id="rId13"/>
+          <w:headerReference w:type="default" r:id="rId14"/>
+          <w:footerReference w:type="even" r:id="rId15"/>
+          <w:footerReference w:type="default" r:id="rId16"/>
+          <w:headerReference w:type="first" r:id="rId17"/>
+          <w:footerReference w:type="first" r:id="rId18"/>
           <w:pgSz w:w="12240" w:h="15840"/>
           <w:pgMar w:top="1134" w:right="1134" w:bottom="1134" w:left="1134" w:header="0" w:footer="0" w:gutter="0"/>
           <w:cols w:space="720"/>
@@ -779,6 +1028,7 @@
         <w:rPr>
           <w:lang w:bidi="en-US"/>
         </w:rPr>
+        <w:lastRenderedPageBreak/>
         <w:tab/>
       </w:r>
       <w:proofErr w:type="gramStart"/>
@@ -793,7 +1043,15 @@
         <w:rPr>
           <w:lang w:bidi="en-US"/>
         </w:rPr>
-        <w:t xml:space="preserve"> issues to be completed have been uploaded to issues on </w:t>
+        <w:t xml:space="preserve"> issues to be co</w:t>
+      </w:r>
+      <w:bookmarkStart w:id="0" w:name="_GoBack"/>
+      <w:bookmarkEnd w:id="0"/>
+      <w:r>
+        <w:rPr>
+          <w:lang w:bidi="en-US"/>
+        </w:rPr>
+        <w:t xml:space="preserve">mpleted have been uploaded to issues on </w:t>
       </w:r>
       <w:proofErr w:type="spellStart"/>
       <w:r>
@@ -1098,48 +1356,48 @@
         <w:rPr>
           <w:lang w:bidi="en-US"/>
         </w:rPr>
+        <w:t>time</w:t>
+      </w:r>
+      <w:proofErr w:type="gramEnd"/>
+      <w:r>
+        <w:rPr>
+          <w:lang w:bidi="en-US"/>
+        </w:rPr>
+        <w:t>: 5:00-5:30 present: Mitchell, Iain, Ryan, John, Matt</w:t>
+      </w:r>
+    </w:p>
+    <w:p>
+      <w:pPr>
+        <w:rPr>
+          <w:lang w:bidi="en-US"/>
+        </w:rPr>
+      </w:pPr>
+      <w:proofErr w:type="gramStart"/>
+      <w:r>
+        <w:rPr>
+          <w:lang w:bidi="en-US"/>
+        </w:rPr>
+        <w:t>discussed</w:t>
+      </w:r>
+      <w:proofErr w:type="gramEnd"/>
+      <w:r>
+        <w:rPr>
+          <w:lang w:bidi="en-US"/>
+        </w:rPr>
+        <w:t xml:space="preserve"> midterm</w:t>
+      </w:r>
+    </w:p>
+    <w:p>
+      <w:pPr>
+        <w:rPr>
+          <w:lang w:bidi="en-US"/>
+        </w:rPr>
+      </w:pPr>
+      <w:r>
+        <w:rPr>
+          <w:lang w:bidi="en-US"/>
+        </w:rPr>
         <w:lastRenderedPageBreak/>
-        <w:t>time</w:t>
-      </w:r>
-      <w:proofErr w:type="gramEnd"/>
-      <w:r>
-        <w:rPr>
-          <w:lang w:bidi="en-US"/>
-        </w:rPr>
-        <w:t>: 5:00-5:30 present: Mitchell, Iain, Ryan, John, Matt</w:t>
-      </w:r>
-    </w:p>
-    <w:p>
-      <w:pPr>
-        <w:rPr>
-          <w:lang w:bidi="en-US"/>
-        </w:rPr>
-      </w:pPr>
-      <w:proofErr w:type="gramStart"/>
-      <w:r>
-        <w:rPr>
-          <w:lang w:bidi="en-US"/>
-        </w:rPr>
-        <w:t>discussed</w:t>
-      </w:r>
-      <w:proofErr w:type="gramEnd"/>
-      <w:r>
-        <w:rPr>
-          <w:lang w:bidi="en-US"/>
-        </w:rPr>
-        <w:t xml:space="preserve"> midterm</w:t>
-      </w:r>
-    </w:p>
-    <w:p>
-      <w:pPr>
-        <w:rPr>
-          <w:lang w:bidi="en-US"/>
-        </w:rPr>
-      </w:pPr>
-      <w:r>
-        <w:rPr>
-          <w:lang w:bidi="en-US"/>
-        </w:rPr>
         <w:tab/>
       </w:r>
       <w:proofErr w:type="gramStart"/>
@@ -1562,7 +1820,6 @@
                 <w:szCs w:val="24"/>
                 <w:lang w:bidi="en-US"/>
               </w:rPr>
-              <w:lastRenderedPageBreak/>
               <w:t>Requirement</w:t>
             </w:r>
           </w:p>
@@ -1884,7 +2141,7 @@
                 <w:szCs w:val="24"/>
                 <w:lang w:bidi="en-US"/>
               </w:rPr>
-              <w:t>Not Started</w:t>
+              <w:t>Completed</w:t>
             </w:r>
           </w:p>
         </w:tc>
@@ -1915,6 +2172,7 @@
                 <w:szCs w:val="24"/>
                 <w:lang w:bidi="en-US"/>
               </w:rPr>
+              <w:lastRenderedPageBreak/>
               <w:t>Class Diagram</w:t>
             </w:r>
           </w:p>
@@ -2070,7 +2328,7 @@
                 <w:szCs w:val="24"/>
                 <w:lang w:bidi="en-US"/>
               </w:rPr>
-              <w:t>Not Started</w:t>
+              <w:t>Completed</w:t>
             </w:r>
           </w:p>
         </w:tc>
@@ -2246,7 +2504,7 @@
                 <w:szCs w:val="24"/>
                 <w:lang w:bidi="en-US"/>
               </w:rPr>
-              <w:t>Partially Completed</w:t>
+              <w:t>Completed</w:t>
             </w:r>
           </w:p>
         </w:tc>
@@ -2395,7 +2653,7 @@
                 <w:szCs w:val="24"/>
                 <w:lang w:bidi="en-US"/>
               </w:rPr>
-              <w:t>Partially</w:t>
+              <w:t>Completed</w:t>
             </w:r>
           </w:p>
         </w:tc>
@@ -2571,11 +2829,11 @@
         <w:tblLook w:val="04A0" w:firstRow="1" w:lastRow="0" w:firstColumn="1" w:lastColumn="0" w:noHBand="0" w:noVBand="1"/>
       </w:tblPr>
       <w:tblGrid>
-        <w:gridCol w:w="1658"/>
+        <w:gridCol w:w="1659"/>
         <w:gridCol w:w="1938"/>
         <w:gridCol w:w="1645"/>
         <w:gridCol w:w="1645"/>
-        <w:gridCol w:w="1651"/>
+        <w:gridCol w:w="1650"/>
         <w:gridCol w:w="1651"/>
       </w:tblGrid>
       <w:tr>
@@ -2727,6 +2985,9 @@
             <w:r>
               <w:t>, Ryan</w:t>
             </w:r>
+            <w:r>
+              <w:t>, John</w:t>
+            </w:r>
           </w:p>
         </w:tc>
         <w:tc>
@@ -2745,7 +3006,7 @@
           </w:tcPr>
           <w:p>
             <w:r>
-              <w:t>4hr(ryan)</w:t>
+              <w:t>21h</w:t>
             </w:r>
           </w:p>
         </w:tc>
@@ -2765,7 +3026,7 @@
           </w:tcPr>
           <w:p>
             <w:r>
-              <w:t>Mostly Completed</w:t>
+              <w:t>Completed</w:t>
             </w:r>
           </w:p>
         </w:tc>
@@ -2980,6 +3241,9 @@
             <w:r>
               <w:t>Matt</w:t>
             </w:r>
+            <w:r>
+              <w:t>/Ryan</w:t>
+            </w:r>
           </w:p>
         </w:tc>
         <w:tc>
@@ -2996,7 +3260,11 @@
           <w:tcPr>
             <w:tcW w:w="1660" w:type="dxa"/>
           </w:tcPr>
-          <w:p/>
+          <w:p>
+            <w:r>
+              <w:t>2h</w:t>
+            </w:r>
+          </w:p>
         </w:tc>
         <w:tc>
           <w:tcPr>
@@ -3046,7 +3314,7 @@
           </w:tcPr>
           <w:p>
             <w:r>
-              <w:t>1h</w:t>
+              <w:t>A few minutes</w:t>
             </w:r>
           </w:p>
         </w:tc>
@@ -3054,7 +3322,11 @@
           <w:tcPr>
             <w:tcW w:w="1660" w:type="dxa"/>
           </w:tcPr>
-          <w:p/>
+          <w:p>
+            <w:r>
+              <w:t>A FEW SECONDS</w:t>
+            </w:r>
+          </w:p>
         </w:tc>
         <w:tc>
           <w:tcPr>
@@ -3192,12 +3464,12 @@
         <w:tblLook w:val="04A0" w:firstRow="1" w:lastRow="0" w:firstColumn="1" w:lastColumn="0" w:noHBand="0" w:noVBand="1"/>
       </w:tblPr>
       <w:tblGrid>
-        <w:gridCol w:w="1690"/>
-        <w:gridCol w:w="1624"/>
-        <w:gridCol w:w="1622"/>
-        <w:gridCol w:w="1621"/>
-        <w:gridCol w:w="1661"/>
-        <w:gridCol w:w="1970"/>
+        <w:gridCol w:w="1917"/>
+        <w:gridCol w:w="1650"/>
+        <w:gridCol w:w="1655"/>
+        <w:gridCol w:w="1640"/>
+        <w:gridCol w:w="1655"/>
+        <w:gridCol w:w="1671"/>
       </w:tblGrid>
       <w:tr>
         <w:tc>
@@ -3250,7 +3522,7 @@
               <w:rPr>
                 <w:lang w:bidi="en-US"/>
               </w:rPr>
-              <w:t>How long?</w:t>
+              <w:t>Expected Time</w:t>
             </w:r>
           </w:p>
         </w:tc>
@@ -3268,7 +3540,7 @@
               <w:rPr>
                 <w:lang w:bidi="en-US"/>
               </w:rPr>
-              <w:t>Real time!</w:t>
+              <w:t>Actual Time</w:t>
             </w:r>
           </w:p>
         </w:tc>
@@ -3286,7 +3558,7 @@
               <w:rPr>
                 <w:lang w:bidi="en-US"/>
               </w:rPr>
-              <w:t>Completion Date</w:t>
+              <w:t>Required date</w:t>
             </w:r>
           </w:p>
         </w:tc>
@@ -3304,7 +3576,7 @@
               <w:rPr>
                 <w:lang w:bidi="en-US"/>
               </w:rPr>
-              <w:t>Progress?</w:t>
+              <w:t>Completed?</w:t>
             </w:r>
           </w:p>
         </w:tc>
@@ -3324,7 +3596,7 @@
               <w:rPr>
                 <w:lang w:bidi="en-US"/>
               </w:rPr>
-              <w:t>Non-UI scene implementation</w:t>
+              <w:t>Abstract</w:t>
             </w:r>
           </w:p>
         </w:tc>
@@ -3342,7 +3614,7 @@
               <w:rPr>
                 <w:lang w:bidi="en-US"/>
               </w:rPr>
-              <w:t>Ryan</w:t>
+              <w:t>All</w:t>
             </w:r>
           </w:p>
         </w:tc>
@@ -3360,10 +3632,48 @@
               <w:rPr>
                 <w:lang w:bidi="en-US"/>
               </w:rPr>
-              <w:t>10hr</w:t>
+              <w:t>1h</w:t>
             </w:r>
           </w:p>
         </w:tc>
+        <w:tc>
+          <w:tcPr>
+            <w:tcW w:w="1698" w:type="dxa"/>
+          </w:tcPr>
+          <w:p>
+            <w:pPr>
+              <w:rPr>
+                <w:lang w:bidi="en-US"/>
+              </w:rPr>
+            </w:pPr>
+          </w:p>
+        </w:tc>
+        <w:tc>
+          <w:tcPr>
+            <w:tcW w:w="1698" w:type="dxa"/>
+          </w:tcPr>
+          <w:p>
+            <w:pPr>
+              <w:rPr>
+                <w:lang w:bidi="en-US"/>
+              </w:rPr>
+            </w:pPr>
+          </w:p>
+        </w:tc>
+        <w:tc>
+          <w:tcPr>
+            <w:tcW w:w="1698" w:type="dxa"/>
+          </w:tcPr>
+          <w:p>
+            <w:pPr>
+              <w:rPr>
+                <w:lang w:bidi="en-US"/>
+              </w:rPr>
+            </w:pPr>
+          </w:p>
+        </w:tc>
+      </w:tr>
+      <w:tr>
         <w:tc>
           <w:tcPr>
             <w:tcW w:w="1698" w:type="dxa"/>
@@ -3378,13 +3688,7 @@
               <w:rPr>
                 <w:lang w:bidi="en-US"/>
               </w:rPr>
-              <w:t>13</w:t>
-            </w:r>
-            <w:r>
-              <w:rPr>
-                <w:lang w:bidi="en-US"/>
-              </w:rPr>
-              <w:t>hr</w:t>
+              <w:t>Intro(M2)</w:t>
             </w:r>
           </w:p>
         </w:tc>
@@ -3402,20 +3706,7 @@
               <w:rPr>
                 <w:lang w:bidi="en-US"/>
               </w:rPr>
-              <w:t>Nov 20</w:t>
-            </w:r>
-            <w:r>
-              <w:rPr>
-                <w:vertAlign w:val="superscript"/>
-                <w:lang w:bidi="en-US"/>
-              </w:rPr>
-              <w:t>th</w:t>
-            </w:r>
-            <w:r>
-              <w:rPr>
-                <w:lang w:bidi="en-US"/>
-              </w:rPr>
-              <w:t xml:space="preserve"> 2014</w:t>
+              <w:t>Mitchell</w:t>
             </w:r>
           </w:p>
         </w:tc>
@@ -3433,8 +3724,44 @@
               <w:rPr>
                 <w:lang w:bidi="en-US"/>
               </w:rPr>
-              <w:t>Done all actions, as well as scene class.</w:t>
+              <w:t>2h</w:t>
             </w:r>
+          </w:p>
+        </w:tc>
+        <w:tc>
+          <w:tcPr>
+            <w:tcW w:w="1698" w:type="dxa"/>
+          </w:tcPr>
+          <w:p>
+            <w:pPr>
+              <w:rPr>
+                <w:lang w:bidi="en-US"/>
+              </w:rPr>
+            </w:pPr>
+          </w:p>
+        </w:tc>
+        <w:tc>
+          <w:tcPr>
+            <w:tcW w:w="1698" w:type="dxa"/>
+          </w:tcPr>
+          <w:p>
+            <w:pPr>
+              <w:rPr>
+                <w:lang w:bidi="en-US"/>
+              </w:rPr>
+            </w:pPr>
+          </w:p>
+        </w:tc>
+        <w:tc>
+          <w:tcPr>
+            <w:tcW w:w="1698" w:type="dxa"/>
+          </w:tcPr>
+          <w:p>
+            <w:pPr>
+              <w:rPr>
+                <w:lang w:bidi="en-US"/>
+              </w:rPr>
+            </w:pPr>
           </w:p>
         </w:tc>
       </w:tr>
@@ -3453,8 +3780,20 @@
               <w:rPr>
                 <w:lang w:bidi="en-US"/>
               </w:rPr>
-              <w:t>Scene UI</w:t>
+              <w:t>Requirements/Early Design(M3)</w:t>
             </w:r>
+          </w:p>
+        </w:tc>
+        <w:tc>
+          <w:tcPr>
+            <w:tcW w:w="1698" w:type="dxa"/>
+          </w:tcPr>
+          <w:p>
+            <w:pPr>
+              <w:rPr>
+                <w:lang w:bidi="en-US"/>
+              </w:rPr>
+            </w:pPr>
           </w:p>
         </w:tc>
         <w:tc>
@@ -3471,10 +3810,48 @@
               <w:rPr>
                 <w:lang w:bidi="en-US"/>
               </w:rPr>
-              <w:t>Ryan</w:t>
+              <w:t>2h</w:t>
             </w:r>
           </w:p>
         </w:tc>
+        <w:tc>
+          <w:tcPr>
+            <w:tcW w:w="1698" w:type="dxa"/>
+          </w:tcPr>
+          <w:p>
+            <w:pPr>
+              <w:rPr>
+                <w:lang w:bidi="en-US"/>
+              </w:rPr>
+            </w:pPr>
+          </w:p>
+        </w:tc>
+        <w:tc>
+          <w:tcPr>
+            <w:tcW w:w="1698" w:type="dxa"/>
+          </w:tcPr>
+          <w:p>
+            <w:pPr>
+              <w:rPr>
+                <w:lang w:bidi="en-US"/>
+              </w:rPr>
+            </w:pPr>
+          </w:p>
+        </w:tc>
+        <w:tc>
+          <w:tcPr>
+            <w:tcW w:w="1698" w:type="dxa"/>
+          </w:tcPr>
+          <w:p>
+            <w:pPr>
+              <w:rPr>
+                <w:lang w:bidi="en-US"/>
+              </w:rPr>
+            </w:pPr>
+          </w:p>
+        </w:tc>
+      </w:tr>
+      <w:tr>
         <w:tc>
           <w:tcPr>
             <w:tcW w:w="1698" w:type="dxa"/>
@@ -3489,7 +3866,7 @@
               <w:rPr>
                 <w:lang w:bidi="en-US"/>
               </w:rPr>
-              <w:t>4hr</w:t>
+              <w:t>Updated design and Testing</w:t>
             </w:r>
           </w:p>
         </w:tc>
@@ -3507,15 +3884,7 @@
               <w:rPr>
                 <w:lang w:bidi="en-US"/>
               </w:rPr>
-              <w:t>5</w:t>
-            </w:r>
-            <w:bookmarkStart w:id="0" w:name="_GoBack"/>
-            <w:bookmarkEnd w:id="0"/>
-            <w:r>
-              <w:rPr>
-                <w:lang w:bidi="en-US"/>
-              </w:rPr>
-              <w:t>hr</w:t>
+              <w:t>All</w:t>
             </w:r>
           </w:p>
         </w:tc>
@@ -3533,23 +3902,48 @@
               <w:rPr>
                 <w:lang w:bidi="en-US"/>
               </w:rPr>
-              <w:t>Nov 20</w:t>
+              <w:t>20h</w:t>
             </w:r>
-            <w:r>
-              <w:rPr>
-                <w:vertAlign w:val="superscript"/>
-                <w:lang w:bidi="en-US"/>
-              </w:rPr>
-              <w:t>th</w:t>
-            </w:r>
-            <w:r>
-              <w:rPr>
-                <w:lang w:bidi="en-US"/>
-              </w:rPr>
-              <w:t xml:space="preserve"> 2014</w:t>
-            </w:r>
-          </w:p>
-        </w:tc>
+          </w:p>
+        </w:tc>
+        <w:tc>
+          <w:tcPr>
+            <w:tcW w:w="1698" w:type="dxa"/>
+          </w:tcPr>
+          <w:p>
+            <w:pPr>
+              <w:rPr>
+                <w:lang w:bidi="en-US"/>
+              </w:rPr>
+            </w:pPr>
+          </w:p>
+        </w:tc>
+        <w:tc>
+          <w:tcPr>
+            <w:tcW w:w="1698" w:type="dxa"/>
+          </w:tcPr>
+          <w:p>
+            <w:pPr>
+              <w:rPr>
+                <w:lang w:bidi="en-US"/>
+              </w:rPr>
+            </w:pPr>
+          </w:p>
+        </w:tc>
+        <w:tc>
+          <w:tcPr>
+            <w:tcW w:w="1698" w:type="dxa"/>
+          </w:tcPr>
+          <w:p>
+            <w:pPr>
+              <w:rPr>
+                <w:lang w:bidi="en-US"/>
+              </w:rPr>
+            </w:pPr>
+          </w:p>
+        </w:tc>
+      </w:tr>
+      <w:tr>
         <w:tc>
           <w:tcPr>
             <w:tcW w:w="1698" w:type="dxa"/>
@@ -3564,8 +3958,80 @@
               <w:rPr>
                 <w:lang w:bidi="en-US"/>
               </w:rPr>
-              <w:t>Scene UI is fully functioning.</w:t>
+              <w:t xml:space="preserve">Reengineering </w:t>
             </w:r>
+          </w:p>
+        </w:tc>
+        <w:tc>
+          <w:tcPr>
+            <w:tcW w:w="1698" w:type="dxa"/>
+          </w:tcPr>
+          <w:p>
+            <w:pPr>
+              <w:rPr>
+                <w:lang w:bidi="en-US"/>
+              </w:rPr>
+            </w:pPr>
+            <w:r>
+              <w:rPr>
+                <w:lang w:bidi="en-US"/>
+              </w:rPr>
+              <w:t>All</w:t>
+            </w:r>
+          </w:p>
+        </w:tc>
+        <w:tc>
+          <w:tcPr>
+            <w:tcW w:w="1698" w:type="dxa"/>
+          </w:tcPr>
+          <w:p>
+            <w:pPr>
+              <w:rPr>
+                <w:lang w:bidi="en-US"/>
+              </w:rPr>
+            </w:pPr>
+            <w:r>
+              <w:rPr>
+                <w:lang w:bidi="en-US"/>
+              </w:rPr>
+              <w:t>5h</w:t>
+            </w:r>
+          </w:p>
+        </w:tc>
+        <w:tc>
+          <w:tcPr>
+            <w:tcW w:w="1698" w:type="dxa"/>
+          </w:tcPr>
+          <w:p>
+            <w:pPr>
+              <w:rPr>
+                <w:lang w:bidi="en-US"/>
+              </w:rPr>
+            </w:pPr>
+          </w:p>
+        </w:tc>
+        <w:tc>
+          <w:tcPr>
+            <w:tcW w:w="1698" w:type="dxa"/>
+          </w:tcPr>
+          <w:p>
+            <w:pPr>
+              <w:rPr>
+                <w:lang w:bidi="en-US"/>
+              </w:rPr>
+            </w:pPr>
+          </w:p>
+        </w:tc>
+        <w:tc>
+          <w:tcPr>
+            <w:tcW w:w="1698" w:type="dxa"/>
+          </w:tcPr>
+          <w:p>
+            <w:pPr>
+              <w:rPr>
+                <w:lang w:bidi="en-US"/>
+              </w:rPr>
+            </w:pPr>
           </w:p>
         </w:tc>
       </w:tr>
@@ -3584,15 +4050,107 @@
               <w:rPr>
                 <w:lang w:bidi="en-US"/>
               </w:rPr>
+              <w:t>Complete implementation (m5ish)</w:t>
+            </w:r>
+          </w:p>
+        </w:tc>
+        <w:tc>
+          <w:tcPr>
+            <w:tcW w:w="1698" w:type="dxa"/>
+          </w:tcPr>
+          <w:p>
+            <w:pPr>
+              <w:rPr>
+                <w:lang w:bidi="en-US"/>
+              </w:rPr>
+            </w:pPr>
+            <w:r>
+              <w:rPr>
+                <w:lang w:bidi="en-US"/>
+              </w:rPr>
+              <w:t>All</w:t>
+            </w:r>
+          </w:p>
+        </w:tc>
+        <w:tc>
+          <w:tcPr>
+            <w:tcW w:w="1698" w:type="dxa"/>
+          </w:tcPr>
+          <w:p>
+            <w:pPr>
+              <w:rPr>
+                <w:lang w:bidi="en-US"/>
+              </w:rPr>
+            </w:pPr>
+            <w:r>
+              <w:rPr>
+                <w:lang w:bidi="en-US"/>
+              </w:rPr>
+              <w:t>20h</w:t>
+            </w:r>
+          </w:p>
+        </w:tc>
+        <w:tc>
+          <w:tcPr>
+            <w:tcW w:w="1698" w:type="dxa"/>
+          </w:tcPr>
+          <w:p>
+            <w:pPr>
+              <w:rPr>
+                <w:lang w:bidi="en-US"/>
+              </w:rPr>
+            </w:pPr>
+          </w:p>
+        </w:tc>
+        <w:tc>
+          <w:tcPr>
+            <w:tcW w:w="1698" w:type="dxa"/>
+          </w:tcPr>
+          <w:p>
+            <w:pPr>
+              <w:rPr>
+                <w:lang w:bidi="en-US"/>
+              </w:rPr>
+            </w:pPr>
+          </w:p>
+        </w:tc>
+        <w:tc>
+          <w:tcPr>
+            <w:tcW w:w="1698" w:type="dxa"/>
+          </w:tcPr>
+          <w:p>
+            <w:pPr>
+              <w:rPr>
+                <w:lang w:bidi="en-US"/>
+              </w:rPr>
+            </w:pPr>
+          </w:p>
+        </w:tc>
+      </w:tr>
+      <w:tr>
+        <w:tc>
+          <w:tcPr>
+            <w:tcW w:w="1698" w:type="dxa"/>
+          </w:tcPr>
+          <w:p>
+            <w:pPr>
+              <w:rPr>
+                <w:lang w:bidi="en-US"/>
+              </w:rPr>
+            </w:pPr>
+            <w:r>
+              <w:rPr>
+                <w:lang w:bidi="en-US"/>
+              </w:rPr>
               <w:lastRenderedPageBreak/>
-              <w:t xml:space="preserve">Database implementation of </w:t>
+              <w:t xml:space="preserve">Project plan </w:t>
             </w:r>
             <w:proofErr w:type="spellStart"/>
             <w:r>
               <w:rPr>
                 <w:lang w:bidi="en-US"/>
               </w:rPr>
-              <w:t>commandList</w:t>
+              <w:t>etc</w:t>
             </w:r>
             <w:proofErr w:type="spellEnd"/>
           </w:p>
@@ -3611,7 +4169,7 @@
               <w:rPr>
                 <w:lang w:bidi="en-US"/>
               </w:rPr>
-              <w:t>Ryan</w:t>
+              <w:t>Mitchell</w:t>
             </w:r>
           </w:p>
         </w:tc>
@@ -3629,10 +4187,48 @@
               <w:rPr>
                 <w:lang w:bidi="en-US"/>
               </w:rPr>
-              <w:t>2hr</w:t>
+              <w:t>2h</w:t>
             </w:r>
           </w:p>
         </w:tc>
+        <w:tc>
+          <w:tcPr>
+            <w:tcW w:w="1698" w:type="dxa"/>
+          </w:tcPr>
+          <w:p>
+            <w:pPr>
+              <w:rPr>
+                <w:lang w:bidi="en-US"/>
+              </w:rPr>
+            </w:pPr>
+          </w:p>
+        </w:tc>
+        <w:tc>
+          <w:tcPr>
+            <w:tcW w:w="1698" w:type="dxa"/>
+          </w:tcPr>
+          <w:p>
+            <w:pPr>
+              <w:rPr>
+                <w:lang w:bidi="en-US"/>
+              </w:rPr>
+            </w:pPr>
+          </w:p>
+        </w:tc>
+        <w:tc>
+          <w:tcPr>
+            <w:tcW w:w="1698" w:type="dxa"/>
+          </w:tcPr>
+          <w:p>
+            <w:pPr>
+              <w:rPr>
+                <w:lang w:bidi="en-US"/>
+              </w:rPr>
+            </w:pPr>
+          </w:p>
+        </w:tc>
+      </w:tr>
+      <w:tr>
         <w:tc>
           <w:tcPr>
             <w:tcW w:w="1698" w:type="dxa"/>
@@ -3647,7 +4243,7 @@
               <w:rPr>
                 <w:lang w:bidi="en-US"/>
               </w:rPr>
-              <w:t>2hr</w:t>
+              <w:t>Conclusion</w:t>
             </w:r>
           </w:p>
         </w:tc>
@@ -3665,20 +4261,7 @@
               <w:rPr>
                 <w:lang w:bidi="en-US"/>
               </w:rPr>
-              <w:t>Nov 16</w:t>
-            </w:r>
-            <w:r>
-              <w:rPr>
-                <w:vertAlign w:val="superscript"/>
-                <w:lang w:bidi="en-US"/>
-              </w:rPr>
-              <w:t>th</w:t>
-            </w:r>
-            <w:r>
-              <w:rPr>
-                <w:lang w:bidi="en-US"/>
-              </w:rPr>
-              <w:t xml:space="preserve"> 2014</w:t>
+              <w:t>Mitchel</w:t>
             </w:r>
           </w:p>
         </w:tc>
@@ -3696,380 +4279,8 @@
               <w:rPr>
                 <w:lang w:bidi="en-US"/>
               </w:rPr>
-              <w:t>Command list of database is fully functional.</w:t>
+              <w:t>1h</w:t>
             </w:r>
-          </w:p>
-        </w:tc>
-      </w:tr>
-      <w:tr>
-        <w:tc>
-          <w:tcPr>
-            <w:tcW w:w="1698" w:type="dxa"/>
-          </w:tcPr>
-          <w:p>
-            <w:pPr>
-              <w:rPr>
-                <w:lang w:bidi="en-US"/>
-              </w:rPr>
-            </w:pPr>
-            <w:r>
-              <w:rPr>
-                <w:lang w:bidi="en-US"/>
-              </w:rPr>
-              <w:t>Bug Fixes</w:t>
-            </w:r>
-          </w:p>
-        </w:tc>
-        <w:tc>
-          <w:tcPr>
-            <w:tcW w:w="1698" w:type="dxa"/>
-          </w:tcPr>
-          <w:p>
-            <w:pPr>
-              <w:rPr>
-                <w:lang w:bidi="en-US"/>
-              </w:rPr>
-            </w:pPr>
-            <w:r>
-              <w:rPr>
-                <w:lang w:bidi="en-US"/>
-              </w:rPr>
-              <w:t>Ryan</w:t>
-            </w:r>
-          </w:p>
-        </w:tc>
-        <w:tc>
-          <w:tcPr>
-            <w:tcW w:w="1698" w:type="dxa"/>
-          </w:tcPr>
-          <w:p>
-            <w:pPr>
-              <w:rPr>
-                <w:lang w:bidi="en-US"/>
-              </w:rPr>
-            </w:pPr>
-            <w:r>
-              <w:rPr>
-                <w:lang w:bidi="en-US"/>
-              </w:rPr>
-              <w:t>12hrs</w:t>
-            </w:r>
-          </w:p>
-        </w:tc>
-        <w:tc>
-          <w:tcPr>
-            <w:tcW w:w="1698" w:type="dxa"/>
-          </w:tcPr>
-          <w:p>
-            <w:pPr>
-              <w:rPr>
-                <w:lang w:bidi="en-US"/>
-              </w:rPr>
-            </w:pPr>
-            <w:r>
-              <w:rPr>
-                <w:lang w:bidi="en-US"/>
-              </w:rPr>
-              <w:t>12hr</w:t>
-            </w:r>
-          </w:p>
-        </w:tc>
-        <w:tc>
-          <w:tcPr>
-            <w:tcW w:w="1698" w:type="dxa"/>
-          </w:tcPr>
-          <w:p>
-            <w:pPr>
-              <w:rPr>
-                <w:lang w:bidi="en-US"/>
-              </w:rPr>
-            </w:pPr>
-            <w:r>
-              <w:rPr>
-                <w:lang w:bidi="en-US"/>
-              </w:rPr>
-              <w:t>Nov 21</w:t>
-            </w:r>
-            <w:r>
-              <w:rPr>
-                <w:vertAlign w:val="superscript"/>
-                <w:lang w:bidi="en-US"/>
-              </w:rPr>
-              <w:t>st</w:t>
-            </w:r>
-            <w:r>
-              <w:rPr>
-                <w:lang w:bidi="en-US"/>
-              </w:rPr>
-              <w:t xml:space="preserve"> 2014</w:t>
-            </w:r>
-          </w:p>
-        </w:tc>
-        <w:tc>
-          <w:tcPr>
-            <w:tcW w:w="1698" w:type="dxa"/>
-          </w:tcPr>
-          <w:p>
-            <w:pPr>
-              <w:rPr>
-                <w:lang w:bidi="en-US"/>
-              </w:rPr>
-            </w:pPr>
-            <w:r>
-              <w:rPr>
-                <w:lang w:bidi="en-US"/>
-              </w:rPr>
-              <w:t xml:space="preserve">Fixed multiple bugs in scene implementation, scene actions, conflict resolution UI, </w:t>
-            </w:r>
-            <w:proofErr w:type="spellStart"/>
-            <w:r>
-              <w:rPr>
-                <w:lang w:bidi="en-US"/>
-              </w:rPr>
-              <w:t>sceneFilmingDateUI</w:t>
-            </w:r>
-            <w:proofErr w:type="spellEnd"/>
-            <w:r>
-              <w:rPr>
-                <w:lang w:bidi="en-US"/>
-              </w:rPr>
-              <w:t>.</w:t>
-            </w:r>
-          </w:p>
-        </w:tc>
-      </w:tr>
-      <w:tr>
-        <w:tc>
-          <w:tcPr>
-            <w:tcW w:w="1698" w:type="dxa"/>
-          </w:tcPr>
-          <w:p>
-            <w:pPr>
-              <w:rPr>
-                <w:lang w:bidi="en-US"/>
-              </w:rPr>
-            </w:pPr>
-            <w:r>
-              <w:rPr>
-                <w:lang w:bidi="en-US"/>
-              </w:rPr>
-              <w:t>Add Scene Sequence Diagram</w:t>
-            </w:r>
-          </w:p>
-        </w:tc>
-        <w:tc>
-          <w:tcPr>
-            <w:tcW w:w="1698" w:type="dxa"/>
-          </w:tcPr>
-          <w:p>
-            <w:pPr>
-              <w:rPr>
-                <w:lang w:bidi="en-US"/>
-              </w:rPr>
-            </w:pPr>
-            <w:r>
-              <w:rPr>
-                <w:lang w:bidi="en-US"/>
-              </w:rPr>
-              <w:t>Ryan</w:t>
-            </w:r>
-          </w:p>
-        </w:tc>
-        <w:tc>
-          <w:tcPr>
-            <w:tcW w:w="1698" w:type="dxa"/>
-          </w:tcPr>
-          <w:p>
-            <w:pPr>
-              <w:rPr>
-                <w:lang w:bidi="en-US"/>
-              </w:rPr>
-            </w:pPr>
-            <w:r>
-              <w:rPr>
-                <w:lang w:bidi="en-US"/>
-              </w:rPr>
-              <w:t>2hr</w:t>
-            </w:r>
-          </w:p>
-        </w:tc>
-        <w:tc>
-          <w:tcPr>
-            <w:tcW w:w="1698" w:type="dxa"/>
-          </w:tcPr>
-          <w:p>
-            <w:pPr>
-              <w:rPr>
-                <w:lang w:bidi="en-US"/>
-              </w:rPr>
-            </w:pPr>
-            <w:r>
-              <w:rPr>
-                <w:lang w:bidi="en-US"/>
-              </w:rPr>
-              <w:t>2hr</w:t>
-            </w:r>
-          </w:p>
-        </w:tc>
-        <w:tc>
-          <w:tcPr>
-            <w:tcW w:w="1698" w:type="dxa"/>
-          </w:tcPr>
-          <w:p>
-            <w:pPr>
-              <w:rPr>
-                <w:lang w:bidi="en-US"/>
-              </w:rPr>
-            </w:pPr>
-            <w:r>
-              <w:rPr>
-                <w:lang w:bidi="en-US"/>
-              </w:rPr>
-              <w:t>Nov 22</w:t>
-            </w:r>
-            <w:r>
-              <w:rPr>
-                <w:vertAlign w:val="superscript"/>
-                <w:lang w:bidi="en-US"/>
-              </w:rPr>
-              <w:t>nd</w:t>
-            </w:r>
-            <w:r>
-              <w:rPr>
-                <w:lang w:bidi="en-US"/>
-              </w:rPr>
-              <w:t xml:space="preserve"> 2014</w:t>
-            </w:r>
-          </w:p>
-        </w:tc>
-        <w:tc>
-          <w:tcPr>
-            <w:tcW w:w="1698" w:type="dxa"/>
-          </w:tcPr>
-          <w:p>
-            <w:pPr>
-              <w:rPr>
-                <w:lang w:bidi="en-US"/>
-              </w:rPr>
-            </w:pPr>
-            <w:r>
-              <w:rPr>
-                <w:lang w:bidi="en-US"/>
-              </w:rPr>
-              <w:t>Complete.</w:t>
-            </w:r>
-          </w:p>
-        </w:tc>
-      </w:tr>
-      <w:tr>
-        <w:tc>
-          <w:tcPr>
-            <w:tcW w:w="1698" w:type="dxa"/>
-          </w:tcPr>
-          <w:p>
-            <w:pPr>
-              <w:rPr>
-                <w:lang w:bidi="en-US"/>
-              </w:rPr>
-            </w:pPr>
-          </w:p>
-        </w:tc>
-        <w:tc>
-          <w:tcPr>
-            <w:tcW w:w="1698" w:type="dxa"/>
-          </w:tcPr>
-          <w:p>
-            <w:pPr>
-              <w:rPr>
-                <w:lang w:bidi="en-US"/>
-              </w:rPr>
-            </w:pPr>
-          </w:p>
-        </w:tc>
-        <w:tc>
-          <w:tcPr>
-            <w:tcW w:w="1698" w:type="dxa"/>
-          </w:tcPr>
-          <w:p>
-            <w:pPr>
-              <w:rPr>
-                <w:lang w:bidi="en-US"/>
-              </w:rPr>
-            </w:pPr>
-          </w:p>
-        </w:tc>
-        <w:tc>
-          <w:tcPr>
-            <w:tcW w:w="1698" w:type="dxa"/>
-          </w:tcPr>
-          <w:p>
-            <w:pPr>
-              <w:rPr>
-                <w:lang w:bidi="en-US"/>
-              </w:rPr>
-            </w:pPr>
-          </w:p>
-        </w:tc>
-        <w:tc>
-          <w:tcPr>
-            <w:tcW w:w="1698" w:type="dxa"/>
-          </w:tcPr>
-          <w:p>
-            <w:pPr>
-              <w:rPr>
-                <w:lang w:bidi="en-US"/>
-              </w:rPr>
-            </w:pPr>
-          </w:p>
-        </w:tc>
-        <w:tc>
-          <w:tcPr>
-            <w:tcW w:w="1698" w:type="dxa"/>
-          </w:tcPr>
-          <w:p>
-            <w:pPr>
-              <w:rPr>
-                <w:lang w:bidi="en-US"/>
-              </w:rPr>
-            </w:pPr>
-          </w:p>
-        </w:tc>
-      </w:tr>
-      <w:tr>
-        <w:tc>
-          <w:tcPr>
-            <w:tcW w:w="1698" w:type="dxa"/>
-          </w:tcPr>
-          <w:p>
-            <w:pPr>
-              <w:rPr>
-                <w:lang w:bidi="en-US"/>
-              </w:rPr>
-            </w:pPr>
-          </w:p>
-        </w:tc>
-        <w:tc>
-          <w:tcPr>
-            <w:tcW w:w="1698" w:type="dxa"/>
-          </w:tcPr>
-          <w:p>
-            <w:pPr>
-              <w:rPr>
-                <w:lang w:bidi="en-US"/>
-              </w:rPr>
-            </w:pPr>
-          </w:p>
-        </w:tc>
-        <w:tc>
-          <w:tcPr>
-            <w:tcW w:w="1698" w:type="dxa"/>
-          </w:tcPr>
-          <w:p>
-            <w:pPr>
-              <w:rPr>
-                <w:lang w:bidi="en-US"/>
-              </w:rPr>
-            </w:pPr>
           </w:p>
         </w:tc>
         <w:tc>
@@ -4520,7 +4731,7 @@
                                 <w:rPr>
                                   <w:noProof/>
                                 </w:rPr>
-                                <w:t>4</w:t>
+                                <w:t>6</w:t>
                               </w:r>
                               <w:r>
                                 <w:rPr>
@@ -4573,7 +4784,7 @@
                           <w:rPr>
                             <w:noProof/>
                           </w:rPr>
-                          <w:t>4</w:t>
+                          <w:t>6</w:t>
                         </w:r>
                         <w:r>
                           <w:rPr>
@@ -10172,13 +10383,6 @@
     <w:tblPr>
       <w:tblStyleRowBandSize w:val="1"/>
       <w:tblStyleColBandSize w:val="1"/>
-      <w:tblInd w:w="0" w:type="dxa"/>
-      <w:tblCellMar>
-        <w:top w:w="0" w:type="dxa"/>
-        <w:left w:w="108" w:type="dxa"/>
-        <w:bottom w:w="0" w:type="dxa"/>
-        <w:right w:w="108" w:type="dxa"/>
-      </w:tblCellMar>
     </w:tblPr>
     <w:tblStylePr w:type="firstRow">
       <w:rPr>
@@ -10305,7 +10509,6 @@
     <w:tblPr>
       <w:tblStyleRowBandSize w:val="1"/>
       <w:tblStyleColBandSize w:val="1"/>
-      <w:tblInd w:w="0" w:type="dxa"/>
       <w:tblBorders>
         <w:top w:val="single" w:sz="4" w:space="0" w:color="BFBFBF" w:themeColor="background1" w:themeShade="BF"/>
         <w:left w:val="single" w:sz="4" w:space="0" w:color="BFBFBF" w:themeColor="background1" w:themeShade="BF"/>
@@ -10314,12 +10517,6 @@
         <w:insideH w:val="single" w:sz="4" w:space="0" w:color="BFBFBF" w:themeColor="background1" w:themeShade="BF"/>
         <w:insideV w:val="single" w:sz="4" w:space="0" w:color="BFBFBF" w:themeColor="background1" w:themeShade="BF"/>
       </w:tblBorders>
-      <w:tblCellMar>
-        <w:top w:w="0" w:type="dxa"/>
-        <w:left w:w="108" w:type="dxa"/>
-        <w:bottom w:w="0" w:type="dxa"/>
-        <w:right w:w="108" w:type="dxa"/>
-      </w:tblCellMar>
     </w:tblPr>
     <w:tblStylePr w:type="firstRow">
       <w:rPr>
@@ -10373,7 +10570,6 @@
       <w:spacing w:after="0" w:line="240" w:lineRule="auto"/>
     </w:pPr>
     <w:tblPr>
-      <w:tblInd w:w="0" w:type="dxa"/>
       <w:tblBorders>
         <w:top w:val="single" w:sz="4" w:space="0" w:color="auto"/>
         <w:left w:val="single" w:sz="4" w:space="0" w:color="auto"/>
@@ -10382,12 +10578,6 @@
         <w:insideH w:val="single" w:sz="4" w:space="0" w:color="auto"/>
         <w:insideV w:val="single" w:sz="4" w:space="0" w:color="auto"/>
       </w:tblBorders>
-      <w:tblCellMar>
-        <w:top w:w="0" w:type="dxa"/>
-        <w:left w:w="108" w:type="dxa"/>
-        <w:bottom w:w="0" w:type="dxa"/>
-        <w:right w:w="108" w:type="dxa"/>
-      </w:tblCellMar>
     </w:tblPr>
   </w:style>
   <w:style w:type="paragraph" w:styleId="BalloonText">
@@ -10528,7 +10718,7 @@
     <w:pitch w:val="default"/>
   </w:font>
   <w:font w:name="Mangal">
-    <w:panose1 w:val="00000400000000000000"/>
+    <w:panose1 w:val="02040503050203030202"/>
     <w:charset w:val="01"/>
     <w:family w:val="roman"/>
     <w:notTrueType/>
@@ -10594,6 +10784,7 @@
     <w:rsid w:val="00C35486"/>
     <w:rsid w:val="00DF0285"/>
     <w:rsid w:val="00F3633F"/>
+    <w:rsid w:val="00F53AA0"/>
     <w:rsid w:val="00F80809"/>
   </w:rsids>
   <m:mathPr>
@@ -11321,7 +11512,7 @@
 </file>
 
 <file path=customXml/itemProps1.xml><?xml version="1.0" encoding="utf-8"?>
-<ds:datastoreItem xmlns:ds="http://schemas.openxmlformats.org/officeDocument/2006/customXml" ds:itemID="{45A0D116-0831-4B5C-A9F3-5C9644B0E44E}">
+<ds:datastoreItem xmlns:ds="http://schemas.openxmlformats.org/officeDocument/2006/customXml" ds:itemID="{33AB20B3-5B78-45A3-963C-54A223019104}">
   <ds:schemaRefs>
     <ds:schemaRef ds:uri="http://schemas.openxmlformats.org/officeDocument/2006/bibliography"/>
   </ds:schemaRefs>

</xml_diff>